<commit_message>
docs: TPC-DEBD.docx added to LB3
</commit_message>
<xml_diff>
--- a/Línea Base/TPC/Línea Base 03/Diseño/TPC-DEBD.docx
+++ b/Línea Base/TPC/Línea Base 03/Diseño/TPC-DEBD.docx
@@ -70,12 +70,12 @@
           <wp:inline distB="114300" distT="114300" distL="114300" distR="114300">
             <wp:extent cx="1968600" cy="2458707"/>
             <wp:effectExtent b="0" l="0" r="0" t="0"/>
-            <wp:docPr id="1" name="image5.png"/>
+            <wp:docPr id="1" name="image2.png"/>
             <a:graphic>
               <a:graphicData uri="http://schemas.openxmlformats.org/drawingml/2006/picture">
                 <pic:pic>
                   <pic:nvPicPr>
-                    <pic:cNvPr id="0" name="image5.png"/>
+                    <pic:cNvPr id="0" name="image2.png"/>
                     <pic:cNvPicPr preferRelativeResize="0"/>
                   </pic:nvPicPr>
                   <pic:blipFill>
@@ -252,6 +252,600 @@
     </w:p>
     <w:p>
       <w:pPr>
+        <w:spacing w:before="200" w:lineRule="auto"/>
+        <w:rPr>
+          <w:b w:val="1"/>
+          <w:sz w:val="24"/>
+          <w:szCs w:val="24"/>
+        </w:rPr>
+      </w:pPr>
+      <w:r>
+        <w:rPr>
+          <w:b w:val="1"/>
+          <w:sz w:val="24"/>
+          <w:szCs w:val="24"/>
+          <w:rtl w:val="0"/>
+        </w:rPr>
+        <w:t xml:space="preserve">Historial de revisiones</w:t>
+      </w:r>
+    </w:p>
+    <w:tbl>
+      <w:tblPr>
+        <w:tblStyle w:val="Table1"/>
+        <w:tblW w:w="8940.0" w:type="dxa"/>
+        <w:jc w:val="left"/>
+        <w:tblBorders>
+          <w:top w:color="000000" w:space="0" w:sz="8" w:val="single"/>
+          <w:left w:color="000000" w:space="0" w:sz="8" w:val="single"/>
+          <w:bottom w:color="000000" w:space="0" w:sz="8" w:val="single"/>
+          <w:right w:color="000000" w:space="0" w:sz="8" w:val="single"/>
+          <w:insideH w:color="000000" w:space="0" w:sz="8" w:val="single"/>
+          <w:insideV w:color="000000" w:space="0" w:sz="8" w:val="single"/>
+        </w:tblBorders>
+        <w:tblLayout w:type="fixed"/>
+        <w:tblLook w:val="0600"/>
+      </w:tblPr>
+      <w:tblGrid>
+        <w:gridCol w:w="1530"/>
+        <w:gridCol w:w="2280"/>
+        <w:gridCol w:w="2895"/>
+        <w:gridCol w:w="2235"/>
+        <w:tblGridChange w:id="0">
+          <w:tblGrid>
+            <w:gridCol w:w="1530"/>
+            <w:gridCol w:w="2280"/>
+            <w:gridCol w:w="2895"/>
+            <w:gridCol w:w="2235"/>
+          </w:tblGrid>
+        </w:tblGridChange>
+      </w:tblGrid>
+      <w:tr>
+        <w:trPr>
+          <w:cantSplit w:val="0"/>
+          <w:tblHeader w:val="0"/>
+        </w:trPr>
+        <w:tc>
+          <w:tcPr>
+            <w:shd w:fill="auto" w:val="clear"/>
+            <w:tcMar>
+              <w:top w:w="100.0" w:type="dxa"/>
+              <w:left w:w="100.0" w:type="dxa"/>
+              <w:bottom w:w="100.0" w:type="dxa"/>
+              <w:right w:w="100.0" w:type="dxa"/>
+            </w:tcMar>
+            <w:vAlign w:val="top"/>
+          </w:tcPr>
+          <w:p>
+            <w:pPr>
+              <w:widowControl w:val="0"/>
+              <w:spacing w:after="0" w:line="240" w:lineRule="auto"/>
+              <w:jc w:val="center"/>
+              <w:rPr>
+                <w:b w:val="1"/>
+                <w:sz w:val="24"/>
+                <w:szCs w:val="24"/>
+              </w:rPr>
+            </w:pPr>
+            <w:r>
+              <w:rPr>
+                <w:b w:val="1"/>
+                <w:sz w:val="24"/>
+                <w:szCs w:val="24"/>
+                <w:rtl w:val="0"/>
+              </w:rPr>
+              <w:t xml:space="preserve">Versión</w:t>
+            </w:r>
+          </w:p>
+        </w:tc>
+        <w:tc>
+          <w:tcPr>
+            <w:shd w:fill="auto" w:val="clear"/>
+            <w:tcMar>
+              <w:top w:w="100.0" w:type="dxa"/>
+              <w:left w:w="100.0" w:type="dxa"/>
+              <w:bottom w:w="100.0" w:type="dxa"/>
+              <w:right w:w="100.0" w:type="dxa"/>
+            </w:tcMar>
+            <w:vAlign w:val="top"/>
+          </w:tcPr>
+          <w:p>
+            <w:pPr>
+              <w:widowControl w:val="0"/>
+              <w:spacing w:after="0" w:line="240" w:lineRule="auto"/>
+              <w:jc w:val="center"/>
+              <w:rPr>
+                <w:b w:val="1"/>
+                <w:sz w:val="24"/>
+                <w:szCs w:val="24"/>
+              </w:rPr>
+            </w:pPr>
+            <w:r>
+              <w:rPr>
+                <w:b w:val="1"/>
+                <w:sz w:val="24"/>
+                <w:szCs w:val="24"/>
+                <w:rtl w:val="0"/>
+              </w:rPr>
+              <w:t xml:space="preserve">Autores</w:t>
+            </w:r>
+          </w:p>
+        </w:tc>
+        <w:tc>
+          <w:tcPr>
+            <w:shd w:fill="auto" w:val="clear"/>
+            <w:tcMar>
+              <w:top w:w="100.0" w:type="dxa"/>
+              <w:left w:w="100.0" w:type="dxa"/>
+              <w:bottom w:w="100.0" w:type="dxa"/>
+              <w:right w:w="100.0" w:type="dxa"/>
+            </w:tcMar>
+            <w:vAlign w:val="top"/>
+          </w:tcPr>
+          <w:p>
+            <w:pPr>
+              <w:widowControl w:val="0"/>
+              <w:spacing w:after="0" w:line="240" w:lineRule="auto"/>
+              <w:jc w:val="center"/>
+              <w:rPr>
+                <w:b w:val="1"/>
+                <w:sz w:val="24"/>
+                <w:szCs w:val="24"/>
+              </w:rPr>
+            </w:pPr>
+            <w:r>
+              <w:rPr>
+                <w:b w:val="1"/>
+                <w:sz w:val="24"/>
+                <w:szCs w:val="24"/>
+                <w:rtl w:val="0"/>
+              </w:rPr>
+              <w:t xml:space="preserve">Descripción de la versión</w:t>
+            </w:r>
+          </w:p>
+        </w:tc>
+        <w:tc>
+          <w:tcPr>
+            <w:shd w:fill="auto" w:val="clear"/>
+            <w:tcMar>
+              <w:top w:w="100.0" w:type="dxa"/>
+              <w:left w:w="100.0" w:type="dxa"/>
+              <w:bottom w:w="100.0" w:type="dxa"/>
+              <w:right w:w="100.0" w:type="dxa"/>
+            </w:tcMar>
+            <w:vAlign w:val="top"/>
+          </w:tcPr>
+          <w:p>
+            <w:pPr>
+              <w:widowControl w:val="0"/>
+              <w:spacing w:after="0" w:line="240" w:lineRule="auto"/>
+              <w:jc w:val="center"/>
+              <w:rPr>
+                <w:b w:val="1"/>
+                <w:sz w:val="24"/>
+                <w:szCs w:val="24"/>
+              </w:rPr>
+            </w:pPr>
+            <w:r>
+              <w:rPr>
+                <w:b w:val="1"/>
+                <w:sz w:val="24"/>
+                <w:szCs w:val="24"/>
+                <w:rtl w:val="0"/>
+              </w:rPr>
+              <w:t xml:space="preserve">Fecha</w:t>
+            </w:r>
+          </w:p>
+        </w:tc>
+      </w:tr>
+      <w:tr>
+        <w:trPr>
+          <w:cantSplit w:val="0"/>
+          <w:tblHeader w:val="0"/>
+        </w:trPr>
+        <w:tc>
+          <w:tcPr>
+            <w:shd w:fill="auto" w:val="clear"/>
+            <w:tcMar>
+              <w:top w:w="100.0" w:type="dxa"/>
+              <w:left w:w="100.0" w:type="dxa"/>
+              <w:bottom w:w="100.0" w:type="dxa"/>
+              <w:right w:w="100.0" w:type="dxa"/>
+            </w:tcMar>
+            <w:vAlign w:val="top"/>
+          </w:tcPr>
+          <w:p>
+            <w:pPr>
+              <w:widowControl w:val="0"/>
+              <w:spacing w:after="0" w:line="240" w:lineRule="auto"/>
+              <w:jc w:val="center"/>
+              <w:rPr>
+                <w:sz w:val="24"/>
+                <w:szCs w:val="24"/>
+              </w:rPr>
+            </w:pPr>
+            <w:r>
+              <w:rPr>
+                <w:sz w:val="24"/>
+                <w:szCs w:val="24"/>
+                <w:rtl w:val="0"/>
+              </w:rPr>
+              <w:t xml:space="preserve">v1.0a</w:t>
+            </w:r>
+          </w:p>
+        </w:tc>
+        <w:tc>
+          <w:tcPr>
+            <w:shd w:fill="auto" w:val="clear"/>
+            <w:tcMar>
+              <w:top w:w="100.0" w:type="dxa"/>
+              <w:left w:w="100.0" w:type="dxa"/>
+              <w:bottom w:w="100.0" w:type="dxa"/>
+              <w:right w:w="100.0" w:type="dxa"/>
+            </w:tcMar>
+            <w:vAlign w:val="top"/>
+          </w:tcPr>
+          <w:p>
+            <w:pPr>
+              <w:widowControl w:val="0"/>
+              <w:spacing w:after="0" w:line="240" w:lineRule="auto"/>
+              <w:jc w:val="center"/>
+              <w:rPr>
+                <w:sz w:val="24"/>
+                <w:szCs w:val="24"/>
+              </w:rPr>
+            </w:pPr>
+            <w:r>
+              <w:rPr>
+                <w:sz w:val="24"/>
+                <w:szCs w:val="24"/>
+                <w:rtl w:val="0"/>
+              </w:rPr>
+              <w:t xml:space="preserve">D.M.D.M. / M.A.O.S.</w:t>
+            </w:r>
+          </w:p>
+        </w:tc>
+        <w:tc>
+          <w:tcPr>
+            <w:shd w:fill="auto" w:val="clear"/>
+            <w:tcMar>
+              <w:top w:w="100.0" w:type="dxa"/>
+              <w:left w:w="100.0" w:type="dxa"/>
+              <w:bottom w:w="100.0" w:type="dxa"/>
+              <w:right w:w="100.0" w:type="dxa"/>
+            </w:tcMar>
+            <w:vAlign w:val="top"/>
+          </w:tcPr>
+          <w:p>
+            <w:pPr>
+              <w:widowControl w:val="0"/>
+              <w:spacing w:after="0" w:line="240" w:lineRule="auto"/>
+              <w:jc w:val="center"/>
+              <w:rPr>
+                <w:sz w:val="24"/>
+                <w:szCs w:val="24"/>
+              </w:rPr>
+            </w:pPr>
+            <w:r>
+              <w:rPr>
+                <w:sz w:val="24"/>
+                <w:szCs w:val="24"/>
+                <w:rtl w:val="0"/>
+              </w:rPr>
+              <w:t xml:space="preserve">Especificar el diseño de la Base de Datos</w:t>
+            </w:r>
+          </w:p>
+        </w:tc>
+        <w:tc>
+          <w:tcPr>
+            <w:shd w:fill="auto" w:val="clear"/>
+            <w:tcMar>
+              <w:top w:w="100.0" w:type="dxa"/>
+              <w:left w:w="100.0" w:type="dxa"/>
+              <w:bottom w:w="100.0" w:type="dxa"/>
+              <w:right w:w="100.0" w:type="dxa"/>
+            </w:tcMar>
+            <w:vAlign w:val="top"/>
+          </w:tcPr>
+          <w:p>
+            <w:pPr>
+              <w:widowControl w:val="0"/>
+              <w:spacing w:after="0" w:line="240" w:lineRule="auto"/>
+              <w:jc w:val="center"/>
+              <w:rPr>
+                <w:sz w:val="24"/>
+                <w:szCs w:val="24"/>
+              </w:rPr>
+            </w:pPr>
+            <w:r>
+              <w:rPr>
+                <w:sz w:val="24"/>
+                <w:szCs w:val="24"/>
+                <w:rtl w:val="0"/>
+              </w:rPr>
+              <w:t xml:space="preserve">01/05/2024</w:t>
+            </w:r>
+          </w:p>
+        </w:tc>
+      </w:tr>
+      <w:tr>
+        <w:trPr>
+          <w:cantSplit w:val="0"/>
+          <w:tblHeader w:val="0"/>
+        </w:trPr>
+        <w:tc>
+          <w:tcPr>
+            <w:shd w:fill="auto" w:val="clear"/>
+            <w:tcMar>
+              <w:top w:w="100.0" w:type="dxa"/>
+              <w:left w:w="100.0" w:type="dxa"/>
+              <w:bottom w:w="100.0" w:type="dxa"/>
+              <w:right w:w="100.0" w:type="dxa"/>
+            </w:tcMar>
+            <w:vAlign w:val="top"/>
+          </w:tcPr>
+          <w:p>
+            <w:pPr>
+              <w:widowControl w:val="0"/>
+              <w:spacing w:after="0" w:line="240" w:lineRule="auto"/>
+              <w:jc w:val="center"/>
+              <w:rPr>
+                <w:sz w:val="24"/>
+                <w:szCs w:val="24"/>
+              </w:rPr>
+            </w:pPr>
+            <w:r>
+              <w:rPr>
+                <w:sz w:val="24"/>
+                <w:szCs w:val="24"/>
+                <w:rtl w:val="0"/>
+              </w:rPr>
+              <w:t xml:space="preserve">v1.1.</w:t>
+            </w:r>
+          </w:p>
+        </w:tc>
+        <w:tc>
+          <w:tcPr>
+            <w:shd w:fill="auto" w:val="clear"/>
+            <w:tcMar>
+              <w:top w:w="100.0" w:type="dxa"/>
+              <w:left w:w="100.0" w:type="dxa"/>
+              <w:bottom w:w="100.0" w:type="dxa"/>
+              <w:right w:w="100.0" w:type="dxa"/>
+            </w:tcMar>
+            <w:vAlign w:val="top"/>
+          </w:tcPr>
+          <w:p>
+            <w:pPr>
+              <w:widowControl w:val="0"/>
+              <w:spacing w:after="0" w:line="240" w:lineRule="auto"/>
+              <w:jc w:val="center"/>
+              <w:rPr>
+                <w:sz w:val="24"/>
+                <w:szCs w:val="24"/>
+              </w:rPr>
+            </w:pPr>
+            <w:r>
+              <w:rPr>
+                <w:sz w:val="24"/>
+                <w:szCs w:val="24"/>
+                <w:rtl w:val="0"/>
+              </w:rPr>
+              <w:t xml:space="preserve">D.M.D.M. / M.A.O.S.</w:t>
+            </w:r>
+          </w:p>
+        </w:tc>
+        <w:tc>
+          <w:tcPr>
+            <w:shd w:fill="auto" w:val="clear"/>
+            <w:tcMar>
+              <w:top w:w="100.0" w:type="dxa"/>
+              <w:left w:w="100.0" w:type="dxa"/>
+              <w:bottom w:w="100.0" w:type="dxa"/>
+              <w:right w:w="100.0" w:type="dxa"/>
+            </w:tcMar>
+            <w:vAlign w:val="top"/>
+          </w:tcPr>
+          <w:p>
+            <w:pPr>
+              <w:widowControl w:val="0"/>
+              <w:spacing w:after="0" w:line="240" w:lineRule="auto"/>
+              <w:jc w:val="center"/>
+              <w:rPr>
+                <w:sz w:val="24"/>
+                <w:szCs w:val="24"/>
+              </w:rPr>
+            </w:pPr>
+            <w:r>
+              <w:rPr>
+                <w:sz w:val="24"/>
+                <w:szCs w:val="24"/>
+                <w:rtl w:val="0"/>
+              </w:rPr>
+              <w:t xml:space="preserve">Verificar y Actualizar documento de Especificación de la Base de Datos</w:t>
+            </w:r>
+          </w:p>
+        </w:tc>
+        <w:tc>
+          <w:tcPr>
+            <w:shd w:fill="auto" w:val="clear"/>
+            <w:tcMar>
+              <w:top w:w="100.0" w:type="dxa"/>
+              <w:left w:w="100.0" w:type="dxa"/>
+              <w:bottom w:w="100.0" w:type="dxa"/>
+              <w:right w:w="100.0" w:type="dxa"/>
+            </w:tcMar>
+            <w:vAlign w:val="top"/>
+          </w:tcPr>
+          <w:p>
+            <w:pPr>
+              <w:widowControl w:val="0"/>
+              <w:spacing w:after="0" w:line="240" w:lineRule="auto"/>
+              <w:jc w:val="center"/>
+              <w:rPr>
+                <w:sz w:val="24"/>
+                <w:szCs w:val="24"/>
+              </w:rPr>
+            </w:pPr>
+            <w:r>
+              <w:rPr>
+                <w:sz w:val="24"/>
+                <w:szCs w:val="24"/>
+                <w:rtl w:val="0"/>
+              </w:rPr>
+              <w:t xml:space="preserve">10/05/2024</w:t>
+            </w:r>
+          </w:p>
+        </w:tc>
+      </w:tr>
+      <w:tr>
+        <w:trPr>
+          <w:cantSplit w:val="0"/>
+          <w:tblHeader w:val="0"/>
+        </w:trPr>
+        <w:tc>
+          <w:tcPr>
+            <w:shd w:fill="auto" w:val="clear"/>
+            <w:tcMar>
+              <w:top w:w="100.0" w:type="dxa"/>
+              <w:left w:w="100.0" w:type="dxa"/>
+              <w:bottom w:w="100.0" w:type="dxa"/>
+              <w:right w:w="100.0" w:type="dxa"/>
+            </w:tcMar>
+            <w:vAlign w:val="top"/>
+          </w:tcPr>
+          <w:p>
+            <w:pPr>
+              <w:widowControl w:val="0"/>
+              <w:spacing w:after="0" w:line="240" w:lineRule="auto"/>
+              <w:jc w:val="center"/>
+              <w:rPr>
+                <w:sz w:val="24"/>
+                <w:szCs w:val="24"/>
+              </w:rPr>
+            </w:pPr>
+            <w:r>
+              <w:rPr>
+                <w:sz w:val="24"/>
+                <w:szCs w:val="24"/>
+                <w:rtl w:val="0"/>
+              </w:rPr>
+              <w:t xml:space="preserve">v1.2.</w:t>
+            </w:r>
+          </w:p>
+        </w:tc>
+        <w:tc>
+          <w:tcPr>
+            <w:shd w:fill="auto" w:val="clear"/>
+            <w:tcMar>
+              <w:top w:w="100.0" w:type="dxa"/>
+              <w:left w:w="100.0" w:type="dxa"/>
+              <w:bottom w:w="100.0" w:type="dxa"/>
+              <w:right w:w="100.0" w:type="dxa"/>
+            </w:tcMar>
+            <w:vAlign w:val="top"/>
+          </w:tcPr>
+          <w:p>
+            <w:pPr>
+              <w:widowControl w:val="0"/>
+              <w:spacing w:after="0" w:line="240" w:lineRule="auto"/>
+              <w:jc w:val="center"/>
+              <w:rPr>
+                <w:sz w:val="24"/>
+                <w:szCs w:val="24"/>
+              </w:rPr>
+            </w:pPr>
+            <w:r>
+              <w:rPr>
+                <w:sz w:val="24"/>
+                <w:szCs w:val="24"/>
+                <w:rtl w:val="0"/>
+              </w:rPr>
+              <w:t xml:space="preserve">D.M.D.M. / M.A.O.S. / Z.M.J.A.</w:t>
+            </w:r>
+          </w:p>
+        </w:tc>
+        <w:tc>
+          <w:tcPr>
+            <w:shd w:fill="auto" w:val="clear"/>
+            <w:tcMar>
+              <w:top w:w="100.0" w:type="dxa"/>
+              <w:left w:w="100.0" w:type="dxa"/>
+              <w:bottom w:w="100.0" w:type="dxa"/>
+              <w:right w:w="100.0" w:type="dxa"/>
+            </w:tcMar>
+            <w:vAlign w:val="top"/>
+          </w:tcPr>
+          <w:p>
+            <w:pPr>
+              <w:widowControl w:val="0"/>
+              <w:spacing w:after="0" w:line="240" w:lineRule="auto"/>
+              <w:jc w:val="center"/>
+              <w:rPr>
+                <w:sz w:val="24"/>
+                <w:szCs w:val="24"/>
+              </w:rPr>
+            </w:pPr>
+            <w:r>
+              <w:rPr>
+                <w:sz w:val="24"/>
+                <w:szCs w:val="24"/>
+                <w:rtl w:val="0"/>
+              </w:rPr>
+              <w:t xml:space="preserve">Verificar y finalizar documento de Especificación de la Base de Datos</w:t>
+            </w:r>
+          </w:p>
+        </w:tc>
+        <w:tc>
+          <w:tcPr>
+            <w:shd w:fill="auto" w:val="clear"/>
+            <w:tcMar>
+              <w:top w:w="100.0" w:type="dxa"/>
+              <w:left w:w="100.0" w:type="dxa"/>
+              <w:bottom w:w="100.0" w:type="dxa"/>
+              <w:right w:w="100.0" w:type="dxa"/>
+            </w:tcMar>
+            <w:vAlign w:val="top"/>
+          </w:tcPr>
+          <w:p>
+            <w:pPr>
+              <w:widowControl w:val="0"/>
+              <w:spacing w:after="0" w:line="240" w:lineRule="auto"/>
+              <w:jc w:val="center"/>
+              <w:rPr>
+                <w:sz w:val="24"/>
+                <w:szCs w:val="24"/>
+              </w:rPr>
+            </w:pPr>
+            <w:r>
+              <w:rPr>
+                <w:sz w:val="24"/>
+                <w:szCs w:val="24"/>
+                <w:rtl w:val="0"/>
+              </w:rPr>
+              <w:t xml:space="preserve">27/05/2024</w:t>
+            </w:r>
+          </w:p>
+        </w:tc>
+      </w:tr>
+    </w:tbl>
+    <w:p>
+      <w:pPr>
+        <w:spacing w:before="200" w:lineRule="auto"/>
+        <w:ind w:firstLine="720"/>
+        <w:rPr>
+          <w:b w:val="1"/>
+          <w:sz w:val="24"/>
+          <w:szCs w:val="24"/>
+        </w:rPr>
+      </w:pPr>
+      <w:r>
+        <w:rPr>
+          <w:rtl w:val="0"/>
+        </w:rPr>
+      </w:r>
+    </w:p>
+    <w:p>
+      <w:pPr>
         <w:pStyle w:val="Title"/>
         <w:ind w:left="720" w:firstLine="0"/>
         <w:jc w:val="center"/>
@@ -261,8 +855,30 @@
           <w:szCs w:val="34"/>
         </w:rPr>
       </w:pPr>
-      <w:bookmarkStart w:colFirst="0" w:colLast="0" w:name="_x3f9n3f3df57" w:id="0"/>
+      <w:bookmarkStart w:colFirst="0" w:colLast="0" w:name="_9fg6oftn8d3c" w:id="0"/>
       <w:bookmarkEnd w:id="0"/>
+      <w:r>
+        <w:br w:type="page"/>
+      </w:r>
+      <w:r>
+        <w:rPr>
+          <w:rtl w:val="0"/>
+        </w:rPr>
+      </w:r>
+    </w:p>
+    <w:p>
+      <w:pPr>
+        <w:pStyle w:val="Title"/>
+        <w:ind w:left="720" w:firstLine="0"/>
+        <w:jc w:val="center"/>
+        <w:rPr>
+          <w:b w:val="1"/>
+          <w:sz w:val="34"/>
+          <w:szCs w:val="34"/>
+        </w:rPr>
+      </w:pPr>
+      <w:bookmarkStart w:colFirst="0" w:colLast="0" w:name="_x3f9n3f3df57" w:id="1"/>
+      <w:bookmarkEnd w:id="1"/>
       <w:r>
         <w:rPr>
           <w:b w:val="1"/>
@@ -991,8 +1607,8 @@
           <w:szCs w:val="34"/>
         </w:rPr>
       </w:pPr>
-      <w:bookmarkStart w:colFirst="0" w:colLast="0" w:name="_p6061jgqjon8" w:id="1"/>
-      <w:bookmarkEnd w:id="1"/>
+      <w:bookmarkStart w:colFirst="0" w:colLast="0" w:name="_p6061jgqjon8" w:id="2"/>
+      <w:bookmarkEnd w:id="2"/>
       <w:r>
         <w:rPr>
           <w:b w:val="1"/>
@@ -1017,8 +1633,8 @@
           <w:szCs w:val="24"/>
         </w:rPr>
       </w:pPr>
-      <w:bookmarkStart w:colFirst="0" w:colLast="0" w:name="_ylye419fvplh" w:id="2"/>
-      <w:bookmarkEnd w:id="2"/>
+      <w:bookmarkStart w:colFirst="0" w:colLast="0" w:name="_ylye419fvplh" w:id="3"/>
+      <w:bookmarkEnd w:id="3"/>
       <w:r>
         <w:rPr>
           <w:sz w:val="24"/>
@@ -1042,8 +1658,8 @@
           <w:szCs w:val="24"/>
         </w:rPr>
       </w:pPr>
-      <w:bookmarkStart w:colFirst="0" w:colLast="0" w:name="_gm7uc3k2qfd8" w:id="3"/>
-      <w:bookmarkEnd w:id="3"/>
+      <w:bookmarkStart w:colFirst="0" w:colLast="0" w:name="_gm7uc3k2qfd8" w:id="4"/>
+      <w:bookmarkEnd w:id="4"/>
       <w:r>
         <w:rPr>
           <w:sz w:val="24"/>
@@ -1102,8 +1718,8 @@
           <w:szCs w:val="24"/>
         </w:rPr>
       </w:pPr>
-      <w:bookmarkStart w:colFirst="0" w:colLast="0" w:name="_t07qhoiacd42" w:id="4"/>
-      <w:bookmarkEnd w:id="4"/>
+      <w:bookmarkStart w:colFirst="0" w:colLast="0" w:name="_t07qhoiacd42" w:id="5"/>
+      <w:bookmarkEnd w:id="5"/>
       <w:r>
         <w:rPr>
           <w:sz w:val="24"/>
@@ -1155,8 +1771,8 @@
           <w:szCs w:val="24"/>
         </w:rPr>
       </w:pPr>
-      <w:bookmarkStart w:colFirst="0" w:colLast="0" w:name="_6tbg6srszlic" w:id="5"/>
-      <w:bookmarkEnd w:id="5"/>
+      <w:bookmarkStart w:colFirst="0" w:colLast="0" w:name="_6tbg6srszlic" w:id="6"/>
+      <w:bookmarkEnd w:id="6"/>
       <w:r>
         <w:rPr>
           <w:sz w:val="24"/>
@@ -1197,8 +1813,8 @@
           <w:szCs w:val="24"/>
         </w:rPr>
       </w:pPr>
-      <w:bookmarkStart w:colFirst="0" w:colLast="0" w:name="_4tj4vj2euh7j" w:id="6"/>
-      <w:bookmarkEnd w:id="6"/>
+      <w:bookmarkStart w:colFirst="0" w:colLast="0" w:name="_4tj4vj2euh7j" w:id="7"/>
+      <w:bookmarkEnd w:id="7"/>
       <w:r>
         <w:rPr>
           <w:sz w:val="24"/>
@@ -1222,8 +1838,8 @@
           <w:szCs w:val="24"/>
         </w:rPr>
       </w:pPr>
-      <w:bookmarkStart w:colFirst="0" w:colLast="0" w:name="_j5gf3ew8pme" w:id="7"/>
-      <w:bookmarkEnd w:id="7"/>
+      <w:bookmarkStart w:colFirst="0" w:colLast="0" w:name="_j5gf3ew8pme" w:id="8"/>
+      <w:bookmarkEnd w:id="8"/>
       <w:r>
         <w:rPr>
           <w:sz w:val="24"/>
@@ -1263,8 +1879,8 @@
           <w:szCs w:val="24"/>
         </w:rPr>
       </w:pPr>
-      <w:bookmarkStart w:colFirst="0" w:colLast="0" w:name="_1frh8cn9pv8h" w:id="8"/>
-      <w:bookmarkEnd w:id="8"/>
+      <w:bookmarkStart w:colFirst="0" w:colLast="0" w:name="_1frh8cn9pv8h" w:id="9"/>
+      <w:bookmarkEnd w:id="9"/>
       <w:r>
         <w:rPr>
           <w:sz w:val="24"/>
@@ -1289,8 +1905,8 @@
           <w:szCs w:val="24"/>
         </w:rPr>
       </w:pPr>
-      <w:bookmarkStart w:colFirst="0" w:colLast="0" w:name="_my0ycggz061k" w:id="9"/>
-      <w:bookmarkEnd w:id="9"/>
+      <w:bookmarkStart w:colFirst="0" w:colLast="0" w:name="_my0ycggz061k" w:id="10"/>
+      <w:bookmarkEnd w:id="10"/>
       <w:r>
         <w:rPr>
           <w:sz w:val="24"/>
@@ -1313,12 +1929,12 @@
           <wp:inline distB="114300" distT="114300" distL="114300" distR="114300">
             <wp:extent cx="4510088" cy="6279351"/>
             <wp:effectExtent b="0" l="0" r="0" t="0"/>
-            <wp:docPr id="7" name="image7.png"/>
+            <wp:docPr id="7" name="image3.png"/>
             <a:graphic>
               <a:graphicData uri="http://schemas.openxmlformats.org/drawingml/2006/picture">
                 <pic:pic>
                   <pic:nvPicPr>
-                    <pic:cNvPr id="0" name="image7.png"/>
+                    <pic:cNvPr id="0" name="image3.png"/>
                     <pic:cNvPicPr preferRelativeResize="0"/>
                   </pic:nvPicPr>
                   <pic:blipFill>
@@ -1437,12 +2053,12 @@
           <wp:inline distB="114300" distT="114300" distL="114300" distR="114300">
             <wp:extent cx="3282964" cy="4741014"/>
             <wp:effectExtent b="0" l="0" r="0" t="0"/>
-            <wp:docPr id="6" name="image2.png"/>
+            <wp:docPr id="6" name="image5.png"/>
             <a:graphic>
               <a:graphicData uri="http://schemas.openxmlformats.org/drawingml/2006/picture">
                 <pic:pic>
                   <pic:nvPicPr>
-                    <pic:cNvPr id="0" name="image2.png"/>
+                    <pic:cNvPr id="0" name="image5.png"/>
                     <pic:cNvPicPr preferRelativeResize="0"/>
                   </pic:nvPicPr>
                   <pic:blipFill>
@@ -1510,12 +2126,12 @@
           <wp:inline distB="114300" distT="114300" distL="114300" distR="114300">
             <wp:extent cx="2596883" cy="3052763"/>
             <wp:effectExtent b="0" l="0" r="0" t="0"/>
-            <wp:docPr id="2" name="image6.png"/>
+            <wp:docPr id="2" name="image7.png"/>
             <a:graphic>
               <a:graphicData uri="http://schemas.openxmlformats.org/drawingml/2006/picture">
                 <pic:pic>
                   <pic:nvPicPr>
-                    <pic:cNvPr id="0" name="image6.png"/>
+                    <pic:cNvPr id="0" name="image7.png"/>
                     <pic:cNvPicPr preferRelativeResize="0"/>
                   </pic:nvPicPr>
                   <pic:blipFill>
@@ -1634,8 +2250,8 @@
           <w:szCs w:val="24"/>
         </w:rPr>
       </w:pPr>
-      <w:bookmarkStart w:colFirst="0" w:colLast="0" w:name="_uup8t265ka89" w:id="10"/>
-      <w:bookmarkEnd w:id="10"/>
+      <w:bookmarkStart w:colFirst="0" w:colLast="0" w:name="_uup8t265ka89" w:id="11"/>
+      <w:bookmarkEnd w:id="11"/>
       <w:r>
         <w:rPr>
           <w:sz w:val="24"/>
@@ -1674,12 +2290,12 @@
             <wp:extent cx="5919788" cy="2395449"/>
             <wp:effectExtent b="0" l="0" r="0" t="0"/>
             <wp:wrapSquare wrapText="bothSides" distB="114300" distT="114300" distL="114300" distR="114300"/>
-            <wp:docPr id="5" name="image3.png"/>
+            <wp:docPr id="5" name="image6.png"/>
             <a:graphic>
               <a:graphicData uri="http://schemas.openxmlformats.org/drawingml/2006/picture">
                 <pic:pic>
                   <pic:nvPicPr>
-                    <pic:cNvPr id="0" name="image3.png"/>
+                    <pic:cNvPr id="0" name="image6.png"/>
                     <pic:cNvPicPr preferRelativeResize="0"/>
                   </pic:nvPicPr>
                   <pic:blipFill>
@@ -1718,15 +2334,15 @@
           <w:szCs w:val="24"/>
         </w:rPr>
       </w:pPr>
-      <w:bookmarkStart w:colFirst="0" w:colLast="0" w:name="_hwp6coqhivbk" w:id="11"/>
-      <w:bookmarkEnd w:id="11"/>
+      <w:bookmarkStart w:colFirst="0" w:colLast="0" w:name="_hwp6coqhivbk" w:id="12"/>
+      <w:bookmarkEnd w:id="12"/>
       <w:r>
         <w:rPr>
           <w:sz w:val="24"/>
           <w:szCs w:val="24"/>
           <w:rtl w:val="0"/>
         </w:rPr>
-        <w:t xml:space="preserve">Diseño para Redis</w:t>
+        <w:t xml:space="preserve">Diseño para SQLite</w:t>
       </w:r>
       <w:r>
         <w:rPr>
@@ -1749,8 +2365,8 @@
           <w:szCs w:val="24"/>
         </w:rPr>
       </w:pPr>
-      <w:bookmarkStart w:colFirst="0" w:colLast="0" w:name="_3cidrcibbn4c" w:id="12"/>
-      <w:bookmarkEnd w:id="12"/>
+      <w:bookmarkStart w:colFirst="0" w:colLast="0" w:name="_3cidrcibbn4c" w:id="13"/>
+      <w:bookmarkEnd w:id="13"/>
       <w:r>
         <w:rPr>
           <w:color w:val="000000"/>
@@ -1788,8 +2404,8 @@
           <w:szCs w:val="24"/>
         </w:rPr>
       </w:pPr>
-      <w:bookmarkStart w:colFirst="0" w:colLast="0" w:name="_1xtmxdy1es76" w:id="13"/>
-      <w:bookmarkEnd w:id="13"/>
+      <w:bookmarkStart w:colFirst="0" w:colLast="0" w:name="_1xtmxdy1es76" w:id="14"/>
+      <w:bookmarkEnd w:id="14"/>
       <w:r>
         <w:rPr>
           <w:color w:val="000000"/>
@@ -1855,8 +2471,8 @@
           <w:color w:val="000000"/>
         </w:rPr>
       </w:pPr>
-      <w:bookmarkStart w:colFirst="0" w:colLast="0" w:name="_kd97s2bkr3fy" w:id="14"/>
-      <w:bookmarkEnd w:id="14"/>
+      <w:bookmarkStart w:colFirst="0" w:colLast="0" w:name="_kd97s2bkr3fy" w:id="15"/>
+      <w:bookmarkEnd w:id="15"/>
       <w:r>
         <w:rPr>
           <w:color w:val="000000"/>
@@ -1881,7 +2497,7 @@
     </w:p>
     <w:tbl>
       <w:tblPr>
-        <w:tblStyle w:val="Table1"/>
+        <w:tblStyle w:val="Table2"/>
         <w:tblW w:w="8940.0" w:type="dxa"/>
         <w:jc w:val="left"/>
         <w:tblBorders>
@@ -3145,8 +3761,8 @@
           <w:color w:val="000000"/>
         </w:rPr>
       </w:pPr>
-      <w:bookmarkStart w:colFirst="0" w:colLast="0" w:name="_iw4ougy6ul69" w:id="15"/>
-      <w:bookmarkEnd w:id="15"/>
+      <w:bookmarkStart w:colFirst="0" w:colLast="0" w:name="_iw4ougy6ul69" w:id="16"/>
+      <w:bookmarkEnd w:id="16"/>
       <w:r>
         <w:rPr>
           <w:color w:val="000000"/>
@@ -3167,7 +3783,7 @@
     </w:p>
     <w:tbl>
       <w:tblPr>
-        <w:tblStyle w:val="Table2"/>
+        <w:tblStyle w:val="Table3"/>
         <w:tblW w:w="8940.0" w:type="dxa"/>
         <w:jc w:val="left"/>
         <w:tblBorders>
@@ -3732,8 +4348,8 @@
           <w:szCs w:val="24"/>
         </w:rPr>
       </w:pPr>
-      <w:bookmarkStart w:colFirst="0" w:colLast="0" w:name="_gl3yb5c25twa" w:id="16"/>
-      <w:bookmarkEnd w:id="16"/>
+      <w:bookmarkStart w:colFirst="0" w:colLast="0" w:name="_gl3yb5c25twa" w:id="17"/>
+      <w:bookmarkEnd w:id="17"/>
       <w:r>
         <w:rPr>
           <w:color w:val="000000"/>
@@ -3754,7 +4370,7 @@
     </w:p>
     <w:tbl>
       <w:tblPr>
-        <w:tblStyle w:val="Table3"/>
+        <w:tblStyle w:val="Table4"/>
         <w:tblW w:w="8940.0" w:type="dxa"/>
         <w:jc w:val="left"/>
         <w:tblBorders>
@@ -4234,16 +4850,6 @@
     </w:tbl>
     <w:p>
       <w:pPr>
-        <w:rPr/>
-      </w:pPr>
-      <w:r>
-        <w:rPr>
-          <w:rtl w:val="0"/>
-        </w:rPr>
-      </w:r>
-    </w:p>
-    <w:p>
-      <w:pPr>
         <w:ind w:left="0" w:firstLine="0"/>
         <w:rPr/>
       </w:pPr>
@@ -4267,8 +4873,8 @@
           <w:szCs w:val="24"/>
         </w:rPr>
       </w:pPr>
-      <w:bookmarkStart w:colFirst="0" w:colLast="0" w:name="_ax6u0b7gvhcn" w:id="17"/>
-      <w:bookmarkEnd w:id="17"/>
+      <w:bookmarkStart w:colFirst="0" w:colLast="0" w:name="_ax6u0b7gvhcn" w:id="18"/>
+      <w:bookmarkEnd w:id="18"/>
       <w:r>
         <w:rPr>
           <w:color w:val="000000"/>
@@ -4293,7 +4899,7 @@
     </w:p>
     <w:tbl>
       <w:tblPr>
-        <w:tblStyle w:val="Table4"/>
+        <w:tblStyle w:val="Table5"/>
         <w:tblW w:w="9000.0" w:type="dxa"/>
         <w:jc w:val="left"/>
         <w:tblBorders>
@@ -4690,27 +5296,6 @@
         </w:tc>
       </w:tr>
     </w:tbl>
-    <w:p>
-      <w:pPr>
-        <w:jc w:val="both"/>
-        <w:rPr/>
-      </w:pPr>
-      <w:r>
-        <w:rPr>
-          <w:rtl w:val="0"/>
-        </w:rPr>
-      </w:r>
-    </w:p>
-    <w:p>
-      <w:pPr>
-        <w:rPr/>
-      </w:pPr>
-      <w:r>
-        <w:rPr>
-          <w:rtl w:val="0"/>
-        </w:rPr>
-      </w:r>
-    </w:p>
     <w:p>
       <w:pPr>
         <w:rPr/>
@@ -5104,6 +5689,19 @@
     </w:tblPr>
   </w:style>
   <w:style w:type="table" w:styleId="Table4">
+    <w:basedOn w:val="TableNormal"/>
+    <w:tblPr>
+      <w:tblStyleRowBandSize w:val="1"/>
+      <w:tblStyleColBandSize w:val="1"/>
+      <w:tblCellMar>
+        <w:top w:w="100.0" w:type="dxa"/>
+        <w:left w:w="100.0" w:type="dxa"/>
+        <w:bottom w:w="100.0" w:type="dxa"/>
+        <w:right w:w="100.0" w:type="dxa"/>
+      </w:tblCellMar>
+    </w:tblPr>
+  </w:style>
+  <w:style w:type="table" w:styleId="Table5">
     <w:basedOn w:val="TableNormal"/>
     <w:tblPr>
       <w:tblStyleRowBandSize w:val="1"/>

</xml_diff>

<commit_message>
docs: TPC-DEBD.docx to LB3
</commit_message>
<xml_diff>
--- a/Línea Base/TPC/Línea Base 03/Diseño/TPC-DEBD.docx
+++ b/Línea Base/TPC/Línea Base 03/Diseño/TPC-DEBD.docx
@@ -70,12 +70,12 @@
           <wp:inline distB="114300" distT="114300" distL="114300" distR="114300">
             <wp:extent cx="1968600" cy="2458707"/>
             <wp:effectExtent b="0" l="0" r="0" t="0"/>
-            <wp:docPr id="1" name="image5.png"/>
+            <wp:docPr id="1" name="image2.png"/>
             <a:graphic>
               <a:graphicData uri="http://schemas.openxmlformats.org/drawingml/2006/picture">
                 <pic:pic>
                   <pic:nvPicPr>
-                    <pic:cNvPr id="0" name="image5.png"/>
+                    <pic:cNvPr id="0" name="image2.png"/>
                     <pic:cNvPicPr preferRelativeResize="0"/>
                   </pic:nvPicPr>
                   <pic:blipFill>
@@ -252,6 +252,600 @@
     </w:p>
     <w:p>
       <w:pPr>
+        <w:spacing w:before="200" w:lineRule="auto"/>
+        <w:rPr>
+          <w:b w:val="1"/>
+          <w:sz w:val="24"/>
+          <w:szCs w:val="24"/>
+        </w:rPr>
+      </w:pPr>
+      <w:r>
+        <w:rPr>
+          <w:b w:val="1"/>
+          <w:sz w:val="24"/>
+          <w:szCs w:val="24"/>
+          <w:rtl w:val="0"/>
+        </w:rPr>
+        <w:t xml:space="preserve">Historial de revisiones</w:t>
+      </w:r>
+    </w:p>
+    <w:tbl>
+      <w:tblPr>
+        <w:tblStyle w:val="Table1"/>
+        <w:tblW w:w="8940.0" w:type="dxa"/>
+        <w:jc w:val="left"/>
+        <w:tblBorders>
+          <w:top w:color="000000" w:space="0" w:sz="8" w:val="single"/>
+          <w:left w:color="000000" w:space="0" w:sz="8" w:val="single"/>
+          <w:bottom w:color="000000" w:space="0" w:sz="8" w:val="single"/>
+          <w:right w:color="000000" w:space="0" w:sz="8" w:val="single"/>
+          <w:insideH w:color="000000" w:space="0" w:sz="8" w:val="single"/>
+          <w:insideV w:color="000000" w:space="0" w:sz="8" w:val="single"/>
+        </w:tblBorders>
+        <w:tblLayout w:type="fixed"/>
+        <w:tblLook w:val="0600"/>
+      </w:tblPr>
+      <w:tblGrid>
+        <w:gridCol w:w="1530"/>
+        <w:gridCol w:w="2280"/>
+        <w:gridCol w:w="2895"/>
+        <w:gridCol w:w="2235"/>
+        <w:tblGridChange w:id="0">
+          <w:tblGrid>
+            <w:gridCol w:w="1530"/>
+            <w:gridCol w:w="2280"/>
+            <w:gridCol w:w="2895"/>
+            <w:gridCol w:w="2235"/>
+          </w:tblGrid>
+        </w:tblGridChange>
+      </w:tblGrid>
+      <w:tr>
+        <w:trPr>
+          <w:cantSplit w:val="0"/>
+          <w:tblHeader w:val="0"/>
+        </w:trPr>
+        <w:tc>
+          <w:tcPr>
+            <w:shd w:fill="auto" w:val="clear"/>
+            <w:tcMar>
+              <w:top w:w="100.0" w:type="dxa"/>
+              <w:left w:w="100.0" w:type="dxa"/>
+              <w:bottom w:w="100.0" w:type="dxa"/>
+              <w:right w:w="100.0" w:type="dxa"/>
+            </w:tcMar>
+            <w:vAlign w:val="top"/>
+          </w:tcPr>
+          <w:p>
+            <w:pPr>
+              <w:widowControl w:val="0"/>
+              <w:spacing w:after="0" w:line="240" w:lineRule="auto"/>
+              <w:jc w:val="center"/>
+              <w:rPr>
+                <w:b w:val="1"/>
+                <w:sz w:val="24"/>
+                <w:szCs w:val="24"/>
+              </w:rPr>
+            </w:pPr>
+            <w:r>
+              <w:rPr>
+                <w:b w:val="1"/>
+                <w:sz w:val="24"/>
+                <w:szCs w:val="24"/>
+                <w:rtl w:val="0"/>
+              </w:rPr>
+              <w:t xml:space="preserve">Versión</w:t>
+            </w:r>
+          </w:p>
+        </w:tc>
+        <w:tc>
+          <w:tcPr>
+            <w:shd w:fill="auto" w:val="clear"/>
+            <w:tcMar>
+              <w:top w:w="100.0" w:type="dxa"/>
+              <w:left w:w="100.0" w:type="dxa"/>
+              <w:bottom w:w="100.0" w:type="dxa"/>
+              <w:right w:w="100.0" w:type="dxa"/>
+            </w:tcMar>
+            <w:vAlign w:val="top"/>
+          </w:tcPr>
+          <w:p>
+            <w:pPr>
+              <w:widowControl w:val="0"/>
+              <w:spacing w:after="0" w:line="240" w:lineRule="auto"/>
+              <w:jc w:val="center"/>
+              <w:rPr>
+                <w:b w:val="1"/>
+                <w:sz w:val="24"/>
+                <w:szCs w:val="24"/>
+              </w:rPr>
+            </w:pPr>
+            <w:r>
+              <w:rPr>
+                <w:b w:val="1"/>
+                <w:sz w:val="24"/>
+                <w:szCs w:val="24"/>
+                <w:rtl w:val="0"/>
+              </w:rPr>
+              <w:t xml:space="preserve">Autores</w:t>
+            </w:r>
+          </w:p>
+        </w:tc>
+        <w:tc>
+          <w:tcPr>
+            <w:shd w:fill="auto" w:val="clear"/>
+            <w:tcMar>
+              <w:top w:w="100.0" w:type="dxa"/>
+              <w:left w:w="100.0" w:type="dxa"/>
+              <w:bottom w:w="100.0" w:type="dxa"/>
+              <w:right w:w="100.0" w:type="dxa"/>
+            </w:tcMar>
+            <w:vAlign w:val="top"/>
+          </w:tcPr>
+          <w:p>
+            <w:pPr>
+              <w:widowControl w:val="0"/>
+              <w:spacing w:after="0" w:line="240" w:lineRule="auto"/>
+              <w:jc w:val="center"/>
+              <w:rPr>
+                <w:b w:val="1"/>
+                <w:sz w:val="24"/>
+                <w:szCs w:val="24"/>
+              </w:rPr>
+            </w:pPr>
+            <w:r>
+              <w:rPr>
+                <w:b w:val="1"/>
+                <w:sz w:val="24"/>
+                <w:szCs w:val="24"/>
+                <w:rtl w:val="0"/>
+              </w:rPr>
+              <w:t xml:space="preserve">Descripción de la versión</w:t>
+            </w:r>
+          </w:p>
+        </w:tc>
+        <w:tc>
+          <w:tcPr>
+            <w:shd w:fill="auto" w:val="clear"/>
+            <w:tcMar>
+              <w:top w:w="100.0" w:type="dxa"/>
+              <w:left w:w="100.0" w:type="dxa"/>
+              <w:bottom w:w="100.0" w:type="dxa"/>
+              <w:right w:w="100.0" w:type="dxa"/>
+            </w:tcMar>
+            <w:vAlign w:val="top"/>
+          </w:tcPr>
+          <w:p>
+            <w:pPr>
+              <w:widowControl w:val="0"/>
+              <w:spacing w:after="0" w:line="240" w:lineRule="auto"/>
+              <w:jc w:val="center"/>
+              <w:rPr>
+                <w:b w:val="1"/>
+                <w:sz w:val="24"/>
+                <w:szCs w:val="24"/>
+              </w:rPr>
+            </w:pPr>
+            <w:r>
+              <w:rPr>
+                <w:b w:val="1"/>
+                <w:sz w:val="24"/>
+                <w:szCs w:val="24"/>
+                <w:rtl w:val="0"/>
+              </w:rPr>
+              <w:t xml:space="preserve">Fecha</w:t>
+            </w:r>
+          </w:p>
+        </w:tc>
+      </w:tr>
+      <w:tr>
+        <w:trPr>
+          <w:cantSplit w:val="0"/>
+          <w:tblHeader w:val="0"/>
+        </w:trPr>
+        <w:tc>
+          <w:tcPr>
+            <w:shd w:fill="auto" w:val="clear"/>
+            <w:tcMar>
+              <w:top w:w="100.0" w:type="dxa"/>
+              <w:left w:w="100.0" w:type="dxa"/>
+              <w:bottom w:w="100.0" w:type="dxa"/>
+              <w:right w:w="100.0" w:type="dxa"/>
+            </w:tcMar>
+            <w:vAlign w:val="top"/>
+          </w:tcPr>
+          <w:p>
+            <w:pPr>
+              <w:widowControl w:val="0"/>
+              <w:spacing w:after="0" w:line="240" w:lineRule="auto"/>
+              <w:jc w:val="center"/>
+              <w:rPr>
+                <w:sz w:val="24"/>
+                <w:szCs w:val="24"/>
+              </w:rPr>
+            </w:pPr>
+            <w:r>
+              <w:rPr>
+                <w:sz w:val="24"/>
+                <w:szCs w:val="24"/>
+                <w:rtl w:val="0"/>
+              </w:rPr>
+              <w:t xml:space="preserve">v1.0a</w:t>
+            </w:r>
+          </w:p>
+        </w:tc>
+        <w:tc>
+          <w:tcPr>
+            <w:shd w:fill="auto" w:val="clear"/>
+            <w:tcMar>
+              <w:top w:w="100.0" w:type="dxa"/>
+              <w:left w:w="100.0" w:type="dxa"/>
+              <w:bottom w:w="100.0" w:type="dxa"/>
+              <w:right w:w="100.0" w:type="dxa"/>
+            </w:tcMar>
+            <w:vAlign w:val="top"/>
+          </w:tcPr>
+          <w:p>
+            <w:pPr>
+              <w:widowControl w:val="0"/>
+              <w:spacing w:after="0" w:line="240" w:lineRule="auto"/>
+              <w:jc w:val="center"/>
+              <w:rPr>
+                <w:sz w:val="24"/>
+                <w:szCs w:val="24"/>
+              </w:rPr>
+            </w:pPr>
+            <w:r>
+              <w:rPr>
+                <w:sz w:val="24"/>
+                <w:szCs w:val="24"/>
+                <w:rtl w:val="0"/>
+              </w:rPr>
+              <w:t xml:space="preserve">D.M.D.M. / M.A.O.S.</w:t>
+            </w:r>
+          </w:p>
+        </w:tc>
+        <w:tc>
+          <w:tcPr>
+            <w:shd w:fill="auto" w:val="clear"/>
+            <w:tcMar>
+              <w:top w:w="100.0" w:type="dxa"/>
+              <w:left w:w="100.0" w:type="dxa"/>
+              <w:bottom w:w="100.0" w:type="dxa"/>
+              <w:right w:w="100.0" w:type="dxa"/>
+            </w:tcMar>
+            <w:vAlign w:val="top"/>
+          </w:tcPr>
+          <w:p>
+            <w:pPr>
+              <w:widowControl w:val="0"/>
+              <w:spacing w:after="0" w:line="240" w:lineRule="auto"/>
+              <w:jc w:val="center"/>
+              <w:rPr>
+                <w:sz w:val="24"/>
+                <w:szCs w:val="24"/>
+              </w:rPr>
+            </w:pPr>
+            <w:r>
+              <w:rPr>
+                <w:sz w:val="24"/>
+                <w:szCs w:val="24"/>
+                <w:rtl w:val="0"/>
+              </w:rPr>
+              <w:t xml:space="preserve">Especificar el diseño de la Base de Datos</w:t>
+            </w:r>
+          </w:p>
+        </w:tc>
+        <w:tc>
+          <w:tcPr>
+            <w:shd w:fill="auto" w:val="clear"/>
+            <w:tcMar>
+              <w:top w:w="100.0" w:type="dxa"/>
+              <w:left w:w="100.0" w:type="dxa"/>
+              <w:bottom w:w="100.0" w:type="dxa"/>
+              <w:right w:w="100.0" w:type="dxa"/>
+            </w:tcMar>
+            <w:vAlign w:val="top"/>
+          </w:tcPr>
+          <w:p>
+            <w:pPr>
+              <w:widowControl w:val="0"/>
+              <w:spacing w:after="0" w:line="240" w:lineRule="auto"/>
+              <w:jc w:val="center"/>
+              <w:rPr>
+                <w:sz w:val="24"/>
+                <w:szCs w:val="24"/>
+              </w:rPr>
+            </w:pPr>
+            <w:r>
+              <w:rPr>
+                <w:sz w:val="24"/>
+                <w:szCs w:val="24"/>
+                <w:rtl w:val="0"/>
+              </w:rPr>
+              <w:t xml:space="preserve">01/05/2024</w:t>
+            </w:r>
+          </w:p>
+        </w:tc>
+      </w:tr>
+      <w:tr>
+        <w:trPr>
+          <w:cantSplit w:val="0"/>
+          <w:tblHeader w:val="0"/>
+        </w:trPr>
+        <w:tc>
+          <w:tcPr>
+            <w:shd w:fill="auto" w:val="clear"/>
+            <w:tcMar>
+              <w:top w:w="100.0" w:type="dxa"/>
+              <w:left w:w="100.0" w:type="dxa"/>
+              <w:bottom w:w="100.0" w:type="dxa"/>
+              <w:right w:w="100.0" w:type="dxa"/>
+            </w:tcMar>
+            <w:vAlign w:val="top"/>
+          </w:tcPr>
+          <w:p>
+            <w:pPr>
+              <w:widowControl w:val="0"/>
+              <w:spacing w:after="0" w:line="240" w:lineRule="auto"/>
+              <w:jc w:val="center"/>
+              <w:rPr>
+                <w:sz w:val="24"/>
+                <w:szCs w:val="24"/>
+              </w:rPr>
+            </w:pPr>
+            <w:r>
+              <w:rPr>
+                <w:sz w:val="24"/>
+                <w:szCs w:val="24"/>
+                <w:rtl w:val="0"/>
+              </w:rPr>
+              <w:t xml:space="preserve">v1.1.</w:t>
+            </w:r>
+          </w:p>
+        </w:tc>
+        <w:tc>
+          <w:tcPr>
+            <w:shd w:fill="auto" w:val="clear"/>
+            <w:tcMar>
+              <w:top w:w="100.0" w:type="dxa"/>
+              <w:left w:w="100.0" w:type="dxa"/>
+              <w:bottom w:w="100.0" w:type="dxa"/>
+              <w:right w:w="100.0" w:type="dxa"/>
+            </w:tcMar>
+            <w:vAlign w:val="top"/>
+          </w:tcPr>
+          <w:p>
+            <w:pPr>
+              <w:widowControl w:val="0"/>
+              <w:spacing w:after="0" w:line="240" w:lineRule="auto"/>
+              <w:jc w:val="center"/>
+              <w:rPr>
+                <w:sz w:val="24"/>
+                <w:szCs w:val="24"/>
+              </w:rPr>
+            </w:pPr>
+            <w:r>
+              <w:rPr>
+                <w:sz w:val="24"/>
+                <w:szCs w:val="24"/>
+                <w:rtl w:val="0"/>
+              </w:rPr>
+              <w:t xml:space="preserve">D.M.D.M. / M.A.O.S.</w:t>
+            </w:r>
+          </w:p>
+        </w:tc>
+        <w:tc>
+          <w:tcPr>
+            <w:shd w:fill="auto" w:val="clear"/>
+            <w:tcMar>
+              <w:top w:w="100.0" w:type="dxa"/>
+              <w:left w:w="100.0" w:type="dxa"/>
+              <w:bottom w:w="100.0" w:type="dxa"/>
+              <w:right w:w="100.0" w:type="dxa"/>
+            </w:tcMar>
+            <w:vAlign w:val="top"/>
+          </w:tcPr>
+          <w:p>
+            <w:pPr>
+              <w:widowControl w:val="0"/>
+              <w:spacing w:after="0" w:line="240" w:lineRule="auto"/>
+              <w:jc w:val="center"/>
+              <w:rPr>
+                <w:sz w:val="24"/>
+                <w:szCs w:val="24"/>
+              </w:rPr>
+            </w:pPr>
+            <w:r>
+              <w:rPr>
+                <w:sz w:val="24"/>
+                <w:szCs w:val="24"/>
+                <w:rtl w:val="0"/>
+              </w:rPr>
+              <w:t xml:space="preserve">Verificar y Actualizar documento de Especificación de la Base de Datos</w:t>
+            </w:r>
+          </w:p>
+        </w:tc>
+        <w:tc>
+          <w:tcPr>
+            <w:shd w:fill="auto" w:val="clear"/>
+            <w:tcMar>
+              <w:top w:w="100.0" w:type="dxa"/>
+              <w:left w:w="100.0" w:type="dxa"/>
+              <w:bottom w:w="100.0" w:type="dxa"/>
+              <w:right w:w="100.0" w:type="dxa"/>
+            </w:tcMar>
+            <w:vAlign w:val="top"/>
+          </w:tcPr>
+          <w:p>
+            <w:pPr>
+              <w:widowControl w:val="0"/>
+              <w:spacing w:after="0" w:line="240" w:lineRule="auto"/>
+              <w:jc w:val="center"/>
+              <w:rPr>
+                <w:sz w:val="24"/>
+                <w:szCs w:val="24"/>
+              </w:rPr>
+            </w:pPr>
+            <w:r>
+              <w:rPr>
+                <w:sz w:val="24"/>
+                <w:szCs w:val="24"/>
+                <w:rtl w:val="0"/>
+              </w:rPr>
+              <w:t xml:space="preserve">10/05/2024</w:t>
+            </w:r>
+          </w:p>
+        </w:tc>
+      </w:tr>
+      <w:tr>
+        <w:trPr>
+          <w:cantSplit w:val="0"/>
+          <w:tblHeader w:val="0"/>
+        </w:trPr>
+        <w:tc>
+          <w:tcPr>
+            <w:shd w:fill="auto" w:val="clear"/>
+            <w:tcMar>
+              <w:top w:w="100.0" w:type="dxa"/>
+              <w:left w:w="100.0" w:type="dxa"/>
+              <w:bottom w:w="100.0" w:type="dxa"/>
+              <w:right w:w="100.0" w:type="dxa"/>
+            </w:tcMar>
+            <w:vAlign w:val="top"/>
+          </w:tcPr>
+          <w:p>
+            <w:pPr>
+              <w:widowControl w:val="0"/>
+              <w:spacing w:after="0" w:line="240" w:lineRule="auto"/>
+              <w:jc w:val="center"/>
+              <w:rPr>
+                <w:sz w:val="24"/>
+                <w:szCs w:val="24"/>
+              </w:rPr>
+            </w:pPr>
+            <w:r>
+              <w:rPr>
+                <w:sz w:val="24"/>
+                <w:szCs w:val="24"/>
+                <w:rtl w:val="0"/>
+              </w:rPr>
+              <w:t xml:space="preserve">v1.2.</w:t>
+            </w:r>
+          </w:p>
+        </w:tc>
+        <w:tc>
+          <w:tcPr>
+            <w:shd w:fill="auto" w:val="clear"/>
+            <w:tcMar>
+              <w:top w:w="100.0" w:type="dxa"/>
+              <w:left w:w="100.0" w:type="dxa"/>
+              <w:bottom w:w="100.0" w:type="dxa"/>
+              <w:right w:w="100.0" w:type="dxa"/>
+            </w:tcMar>
+            <w:vAlign w:val="top"/>
+          </w:tcPr>
+          <w:p>
+            <w:pPr>
+              <w:widowControl w:val="0"/>
+              <w:spacing w:after="0" w:line="240" w:lineRule="auto"/>
+              <w:jc w:val="center"/>
+              <w:rPr>
+                <w:sz w:val="24"/>
+                <w:szCs w:val="24"/>
+              </w:rPr>
+            </w:pPr>
+            <w:r>
+              <w:rPr>
+                <w:sz w:val="24"/>
+                <w:szCs w:val="24"/>
+                <w:rtl w:val="0"/>
+              </w:rPr>
+              <w:t xml:space="preserve">D.M.D.M. / M.A.O.S. / Z.M.J.A.</w:t>
+            </w:r>
+          </w:p>
+        </w:tc>
+        <w:tc>
+          <w:tcPr>
+            <w:shd w:fill="auto" w:val="clear"/>
+            <w:tcMar>
+              <w:top w:w="100.0" w:type="dxa"/>
+              <w:left w:w="100.0" w:type="dxa"/>
+              <w:bottom w:w="100.0" w:type="dxa"/>
+              <w:right w:w="100.0" w:type="dxa"/>
+            </w:tcMar>
+            <w:vAlign w:val="top"/>
+          </w:tcPr>
+          <w:p>
+            <w:pPr>
+              <w:widowControl w:val="0"/>
+              <w:spacing w:after="0" w:line="240" w:lineRule="auto"/>
+              <w:jc w:val="center"/>
+              <w:rPr>
+                <w:sz w:val="24"/>
+                <w:szCs w:val="24"/>
+              </w:rPr>
+            </w:pPr>
+            <w:r>
+              <w:rPr>
+                <w:sz w:val="24"/>
+                <w:szCs w:val="24"/>
+                <w:rtl w:val="0"/>
+              </w:rPr>
+              <w:t xml:space="preserve">Verificar y finalizar documento de Especificación de la Base de Datos</w:t>
+            </w:r>
+          </w:p>
+        </w:tc>
+        <w:tc>
+          <w:tcPr>
+            <w:shd w:fill="auto" w:val="clear"/>
+            <w:tcMar>
+              <w:top w:w="100.0" w:type="dxa"/>
+              <w:left w:w="100.0" w:type="dxa"/>
+              <w:bottom w:w="100.0" w:type="dxa"/>
+              <w:right w:w="100.0" w:type="dxa"/>
+            </w:tcMar>
+            <w:vAlign w:val="top"/>
+          </w:tcPr>
+          <w:p>
+            <w:pPr>
+              <w:widowControl w:val="0"/>
+              <w:spacing w:after="0" w:line="240" w:lineRule="auto"/>
+              <w:jc w:val="center"/>
+              <w:rPr>
+                <w:sz w:val="24"/>
+                <w:szCs w:val="24"/>
+              </w:rPr>
+            </w:pPr>
+            <w:r>
+              <w:rPr>
+                <w:sz w:val="24"/>
+                <w:szCs w:val="24"/>
+                <w:rtl w:val="0"/>
+              </w:rPr>
+              <w:t xml:space="preserve">27/05/2024</w:t>
+            </w:r>
+          </w:p>
+        </w:tc>
+      </w:tr>
+    </w:tbl>
+    <w:p>
+      <w:pPr>
+        <w:spacing w:before="200" w:lineRule="auto"/>
+        <w:ind w:firstLine="720"/>
+        <w:rPr>
+          <w:b w:val="1"/>
+          <w:sz w:val="24"/>
+          <w:szCs w:val="24"/>
+        </w:rPr>
+      </w:pPr>
+      <w:r>
+        <w:rPr>
+          <w:rtl w:val="0"/>
+        </w:rPr>
+      </w:r>
+    </w:p>
+    <w:p>
+      <w:pPr>
         <w:pStyle w:val="Title"/>
         <w:ind w:left="720" w:firstLine="0"/>
         <w:jc w:val="center"/>
@@ -261,8 +855,30 @@
           <w:szCs w:val="34"/>
         </w:rPr>
       </w:pPr>
-      <w:bookmarkStart w:colFirst="0" w:colLast="0" w:name="_x3f9n3f3df57" w:id="0"/>
+      <w:bookmarkStart w:colFirst="0" w:colLast="0" w:name="_9fg6oftn8d3c" w:id="0"/>
       <w:bookmarkEnd w:id="0"/>
+      <w:r>
+        <w:br w:type="page"/>
+      </w:r>
+      <w:r>
+        <w:rPr>
+          <w:rtl w:val="0"/>
+        </w:rPr>
+      </w:r>
+    </w:p>
+    <w:p>
+      <w:pPr>
+        <w:pStyle w:val="Title"/>
+        <w:ind w:left="720" w:firstLine="0"/>
+        <w:jc w:val="center"/>
+        <w:rPr>
+          <w:b w:val="1"/>
+          <w:sz w:val="34"/>
+          <w:szCs w:val="34"/>
+        </w:rPr>
+      </w:pPr>
+      <w:bookmarkStart w:colFirst="0" w:colLast="0" w:name="_x3f9n3f3df57" w:id="1"/>
+      <w:bookmarkEnd w:id="1"/>
       <w:r>
         <w:rPr>
           <w:b w:val="1"/>
@@ -991,8 +1607,8 @@
           <w:szCs w:val="34"/>
         </w:rPr>
       </w:pPr>
-      <w:bookmarkStart w:colFirst="0" w:colLast="0" w:name="_p6061jgqjon8" w:id="1"/>
-      <w:bookmarkEnd w:id="1"/>
+      <w:bookmarkStart w:colFirst="0" w:colLast="0" w:name="_p6061jgqjon8" w:id="2"/>
+      <w:bookmarkEnd w:id="2"/>
       <w:r>
         <w:rPr>
           <w:b w:val="1"/>
@@ -1017,8 +1633,8 @@
           <w:szCs w:val="24"/>
         </w:rPr>
       </w:pPr>
-      <w:bookmarkStart w:colFirst="0" w:colLast="0" w:name="_ylye419fvplh" w:id="2"/>
-      <w:bookmarkEnd w:id="2"/>
+      <w:bookmarkStart w:colFirst="0" w:colLast="0" w:name="_ylye419fvplh" w:id="3"/>
+      <w:bookmarkEnd w:id="3"/>
       <w:r>
         <w:rPr>
           <w:sz w:val="24"/>
@@ -1042,8 +1658,8 @@
           <w:szCs w:val="24"/>
         </w:rPr>
       </w:pPr>
-      <w:bookmarkStart w:colFirst="0" w:colLast="0" w:name="_gm7uc3k2qfd8" w:id="3"/>
-      <w:bookmarkEnd w:id="3"/>
+      <w:bookmarkStart w:colFirst="0" w:colLast="0" w:name="_gm7uc3k2qfd8" w:id="4"/>
+      <w:bookmarkEnd w:id="4"/>
       <w:r>
         <w:rPr>
           <w:sz w:val="24"/>
@@ -1102,8 +1718,8 @@
           <w:szCs w:val="24"/>
         </w:rPr>
       </w:pPr>
-      <w:bookmarkStart w:colFirst="0" w:colLast="0" w:name="_t07qhoiacd42" w:id="4"/>
-      <w:bookmarkEnd w:id="4"/>
+      <w:bookmarkStart w:colFirst="0" w:colLast="0" w:name="_t07qhoiacd42" w:id="5"/>
+      <w:bookmarkEnd w:id="5"/>
       <w:r>
         <w:rPr>
           <w:sz w:val="24"/>
@@ -1155,8 +1771,8 @@
           <w:szCs w:val="24"/>
         </w:rPr>
       </w:pPr>
-      <w:bookmarkStart w:colFirst="0" w:colLast="0" w:name="_6tbg6srszlic" w:id="5"/>
-      <w:bookmarkEnd w:id="5"/>
+      <w:bookmarkStart w:colFirst="0" w:colLast="0" w:name="_6tbg6srszlic" w:id="6"/>
+      <w:bookmarkEnd w:id="6"/>
       <w:r>
         <w:rPr>
           <w:sz w:val="24"/>
@@ -1197,8 +1813,8 @@
           <w:szCs w:val="24"/>
         </w:rPr>
       </w:pPr>
-      <w:bookmarkStart w:colFirst="0" w:colLast="0" w:name="_4tj4vj2euh7j" w:id="6"/>
-      <w:bookmarkEnd w:id="6"/>
+      <w:bookmarkStart w:colFirst="0" w:colLast="0" w:name="_4tj4vj2euh7j" w:id="7"/>
+      <w:bookmarkEnd w:id="7"/>
       <w:r>
         <w:rPr>
           <w:sz w:val="24"/>
@@ -1222,8 +1838,8 @@
           <w:szCs w:val="24"/>
         </w:rPr>
       </w:pPr>
-      <w:bookmarkStart w:colFirst="0" w:colLast="0" w:name="_j5gf3ew8pme" w:id="7"/>
-      <w:bookmarkEnd w:id="7"/>
+      <w:bookmarkStart w:colFirst="0" w:colLast="0" w:name="_j5gf3ew8pme" w:id="8"/>
+      <w:bookmarkEnd w:id="8"/>
       <w:r>
         <w:rPr>
           <w:sz w:val="24"/>
@@ -1263,8 +1879,8 @@
           <w:szCs w:val="24"/>
         </w:rPr>
       </w:pPr>
-      <w:bookmarkStart w:colFirst="0" w:colLast="0" w:name="_1frh8cn9pv8h" w:id="8"/>
-      <w:bookmarkEnd w:id="8"/>
+      <w:bookmarkStart w:colFirst="0" w:colLast="0" w:name="_1frh8cn9pv8h" w:id="9"/>
+      <w:bookmarkEnd w:id="9"/>
       <w:r>
         <w:rPr>
           <w:sz w:val="24"/>
@@ -1289,8 +1905,8 @@
           <w:szCs w:val="24"/>
         </w:rPr>
       </w:pPr>
-      <w:bookmarkStart w:colFirst="0" w:colLast="0" w:name="_my0ycggz061k" w:id="9"/>
-      <w:bookmarkEnd w:id="9"/>
+      <w:bookmarkStart w:colFirst="0" w:colLast="0" w:name="_my0ycggz061k" w:id="10"/>
+      <w:bookmarkEnd w:id="10"/>
       <w:r>
         <w:rPr>
           <w:sz w:val="24"/>
@@ -1313,12 +1929,12 @@
           <wp:inline distB="114300" distT="114300" distL="114300" distR="114300">
             <wp:extent cx="4510088" cy="6279351"/>
             <wp:effectExtent b="0" l="0" r="0" t="0"/>
-            <wp:docPr id="7" name="image7.png"/>
+            <wp:docPr id="7" name="image3.png"/>
             <a:graphic>
               <a:graphicData uri="http://schemas.openxmlformats.org/drawingml/2006/picture">
                 <pic:pic>
                   <pic:nvPicPr>
-                    <pic:cNvPr id="0" name="image7.png"/>
+                    <pic:cNvPr id="0" name="image3.png"/>
                     <pic:cNvPicPr preferRelativeResize="0"/>
                   </pic:nvPicPr>
                   <pic:blipFill>
@@ -1437,12 +2053,12 @@
           <wp:inline distB="114300" distT="114300" distL="114300" distR="114300">
             <wp:extent cx="3282964" cy="4741014"/>
             <wp:effectExtent b="0" l="0" r="0" t="0"/>
-            <wp:docPr id="6" name="image2.png"/>
+            <wp:docPr id="6" name="image5.png"/>
             <a:graphic>
               <a:graphicData uri="http://schemas.openxmlformats.org/drawingml/2006/picture">
                 <pic:pic>
                   <pic:nvPicPr>
-                    <pic:cNvPr id="0" name="image2.png"/>
+                    <pic:cNvPr id="0" name="image5.png"/>
                     <pic:cNvPicPr preferRelativeResize="0"/>
                   </pic:nvPicPr>
                   <pic:blipFill>
@@ -1510,12 +2126,12 @@
           <wp:inline distB="114300" distT="114300" distL="114300" distR="114300">
             <wp:extent cx="2596883" cy="3052763"/>
             <wp:effectExtent b="0" l="0" r="0" t="0"/>
-            <wp:docPr id="2" name="image6.png"/>
+            <wp:docPr id="2" name="image7.png"/>
             <a:graphic>
               <a:graphicData uri="http://schemas.openxmlformats.org/drawingml/2006/picture">
                 <pic:pic>
                   <pic:nvPicPr>
-                    <pic:cNvPr id="0" name="image6.png"/>
+                    <pic:cNvPr id="0" name="image7.png"/>
                     <pic:cNvPicPr preferRelativeResize="0"/>
                   </pic:nvPicPr>
                   <pic:blipFill>
@@ -1634,8 +2250,8 @@
           <w:szCs w:val="24"/>
         </w:rPr>
       </w:pPr>
-      <w:bookmarkStart w:colFirst="0" w:colLast="0" w:name="_uup8t265ka89" w:id="10"/>
-      <w:bookmarkEnd w:id="10"/>
+      <w:bookmarkStart w:colFirst="0" w:colLast="0" w:name="_uup8t265ka89" w:id="11"/>
+      <w:bookmarkEnd w:id="11"/>
       <w:r>
         <w:rPr>
           <w:sz w:val="24"/>
@@ -1674,12 +2290,12 @@
             <wp:extent cx="5919788" cy="2395449"/>
             <wp:effectExtent b="0" l="0" r="0" t="0"/>
             <wp:wrapSquare wrapText="bothSides" distB="114300" distT="114300" distL="114300" distR="114300"/>
-            <wp:docPr id="5" name="image3.png"/>
+            <wp:docPr id="5" name="image6.png"/>
             <a:graphic>
               <a:graphicData uri="http://schemas.openxmlformats.org/drawingml/2006/picture">
                 <pic:pic>
                   <pic:nvPicPr>
-                    <pic:cNvPr id="0" name="image3.png"/>
+                    <pic:cNvPr id="0" name="image6.png"/>
                     <pic:cNvPicPr preferRelativeResize="0"/>
                   </pic:nvPicPr>
                   <pic:blipFill>
@@ -1718,15 +2334,15 @@
           <w:szCs w:val="24"/>
         </w:rPr>
       </w:pPr>
-      <w:bookmarkStart w:colFirst="0" w:colLast="0" w:name="_hwp6coqhivbk" w:id="11"/>
-      <w:bookmarkEnd w:id="11"/>
+      <w:bookmarkStart w:colFirst="0" w:colLast="0" w:name="_hwp6coqhivbk" w:id="12"/>
+      <w:bookmarkEnd w:id="12"/>
       <w:r>
         <w:rPr>
           <w:sz w:val="24"/>
           <w:szCs w:val="24"/>
           <w:rtl w:val="0"/>
         </w:rPr>
-        <w:t xml:space="preserve">Diseño para Redis</w:t>
+        <w:t xml:space="preserve">Diseño para SQLite</w:t>
       </w:r>
       <w:r>
         <w:rPr>
@@ -1749,8 +2365,8 @@
           <w:szCs w:val="24"/>
         </w:rPr>
       </w:pPr>
-      <w:bookmarkStart w:colFirst="0" w:colLast="0" w:name="_3cidrcibbn4c" w:id="12"/>
-      <w:bookmarkEnd w:id="12"/>
+      <w:bookmarkStart w:colFirst="0" w:colLast="0" w:name="_3cidrcibbn4c" w:id="13"/>
+      <w:bookmarkEnd w:id="13"/>
       <w:r>
         <w:rPr>
           <w:color w:val="000000"/>
@@ -1788,8 +2404,8 @@
           <w:szCs w:val="24"/>
         </w:rPr>
       </w:pPr>
-      <w:bookmarkStart w:colFirst="0" w:colLast="0" w:name="_1xtmxdy1es76" w:id="13"/>
-      <w:bookmarkEnd w:id="13"/>
+      <w:bookmarkStart w:colFirst="0" w:colLast="0" w:name="_1xtmxdy1es76" w:id="14"/>
+      <w:bookmarkEnd w:id="14"/>
       <w:r>
         <w:rPr>
           <w:color w:val="000000"/>
@@ -1855,8 +2471,8 @@
           <w:color w:val="000000"/>
         </w:rPr>
       </w:pPr>
-      <w:bookmarkStart w:colFirst="0" w:colLast="0" w:name="_kd97s2bkr3fy" w:id="14"/>
-      <w:bookmarkEnd w:id="14"/>
+      <w:bookmarkStart w:colFirst="0" w:colLast="0" w:name="_kd97s2bkr3fy" w:id="15"/>
+      <w:bookmarkEnd w:id="15"/>
       <w:r>
         <w:rPr>
           <w:color w:val="000000"/>
@@ -1881,7 +2497,7 @@
     </w:p>
     <w:tbl>
       <w:tblPr>
-        <w:tblStyle w:val="Table1"/>
+        <w:tblStyle w:val="Table2"/>
         <w:tblW w:w="8940.0" w:type="dxa"/>
         <w:jc w:val="left"/>
         <w:tblBorders>
@@ -3145,8 +3761,8 @@
           <w:color w:val="000000"/>
         </w:rPr>
       </w:pPr>
-      <w:bookmarkStart w:colFirst="0" w:colLast="0" w:name="_iw4ougy6ul69" w:id="15"/>
-      <w:bookmarkEnd w:id="15"/>
+      <w:bookmarkStart w:colFirst="0" w:colLast="0" w:name="_iw4ougy6ul69" w:id="16"/>
+      <w:bookmarkEnd w:id="16"/>
       <w:r>
         <w:rPr>
           <w:color w:val="000000"/>
@@ -3167,7 +3783,7 @@
     </w:p>
     <w:tbl>
       <w:tblPr>
-        <w:tblStyle w:val="Table2"/>
+        <w:tblStyle w:val="Table3"/>
         <w:tblW w:w="8940.0" w:type="dxa"/>
         <w:jc w:val="left"/>
         <w:tblBorders>
@@ -3732,8 +4348,8 @@
           <w:szCs w:val="24"/>
         </w:rPr>
       </w:pPr>
-      <w:bookmarkStart w:colFirst="0" w:colLast="0" w:name="_gl3yb5c25twa" w:id="16"/>
-      <w:bookmarkEnd w:id="16"/>
+      <w:bookmarkStart w:colFirst="0" w:colLast="0" w:name="_gl3yb5c25twa" w:id="17"/>
+      <w:bookmarkEnd w:id="17"/>
       <w:r>
         <w:rPr>
           <w:color w:val="000000"/>
@@ -3754,7 +4370,7 @@
     </w:p>
     <w:tbl>
       <w:tblPr>
-        <w:tblStyle w:val="Table3"/>
+        <w:tblStyle w:val="Table4"/>
         <w:tblW w:w="8940.0" w:type="dxa"/>
         <w:jc w:val="left"/>
         <w:tblBorders>
@@ -4234,16 +4850,6 @@
     </w:tbl>
     <w:p>
       <w:pPr>
-        <w:rPr/>
-      </w:pPr>
-      <w:r>
-        <w:rPr>
-          <w:rtl w:val="0"/>
-        </w:rPr>
-      </w:r>
-    </w:p>
-    <w:p>
-      <w:pPr>
         <w:ind w:left="0" w:firstLine="0"/>
         <w:rPr/>
       </w:pPr>
@@ -4267,8 +4873,8 @@
           <w:szCs w:val="24"/>
         </w:rPr>
       </w:pPr>
-      <w:bookmarkStart w:colFirst="0" w:colLast="0" w:name="_ax6u0b7gvhcn" w:id="17"/>
-      <w:bookmarkEnd w:id="17"/>
+      <w:bookmarkStart w:colFirst="0" w:colLast="0" w:name="_ax6u0b7gvhcn" w:id="18"/>
+      <w:bookmarkEnd w:id="18"/>
       <w:r>
         <w:rPr>
           <w:color w:val="000000"/>
@@ -4293,7 +4899,7 @@
     </w:p>
     <w:tbl>
       <w:tblPr>
-        <w:tblStyle w:val="Table4"/>
+        <w:tblStyle w:val="Table5"/>
         <w:tblW w:w="9000.0" w:type="dxa"/>
         <w:jc w:val="left"/>
         <w:tblBorders>
@@ -4690,27 +5296,6 @@
         </w:tc>
       </w:tr>
     </w:tbl>
-    <w:p>
-      <w:pPr>
-        <w:jc w:val="both"/>
-        <w:rPr/>
-      </w:pPr>
-      <w:r>
-        <w:rPr>
-          <w:rtl w:val="0"/>
-        </w:rPr>
-      </w:r>
-    </w:p>
-    <w:p>
-      <w:pPr>
-        <w:rPr/>
-      </w:pPr>
-      <w:r>
-        <w:rPr>
-          <w:rtl w:val="0"/>
-        </w:rPr>
-      </w:r>
-    </w:p>
     <w:p>
       <w:pPr>
         <w:rPr/>
@@ -5104,6 +5689,19 @@
     </w:tblPr>
   </w:style>
   <w:style w:type="table" w:styleId="Table4">
+    <w:basedOn w:val="TableNormal"/>
+    <w:tblPr>
+      <w:tblStyleRowBandSize w:val="1"/>
+      <w:tblStyleColBandSize w:val="1"/>
+      <w:tblCellMar>
+        <w:top w:w="100.0" w:type="dxa"/>
+        <w:left w:w="100.0" w:type="dxa"/>
+        <w:bottom w:w="100.0" w:type="dxa"/>
+        <w:right w:w="100.0" w:type="dxa"/>
+      </w:tblCellMar>
+    </w:tblPr>
+  </w:style>
+  <w:style w:type="table" w:styleId="Table5">
     <w:basedOn w:val="TableNormal"/>
     <w:tblPr>
       <w:tblStyleRowBandSize w:val="1"/>

</xml_diff>